<commit_message>
added readme and other scripts
</commit_message>
<xml_diff>
--- a/jmeter notes.docx
+++ b/jmeter notes.docx
@@ -2227,15 +2227,7 @@
           <w:sz w:val="24"/>
           <w:szCs w:val="24"/>
         </w:rPr>
-        <w:t>git init</w:t>
-      </w:r>
-      <w:r>
-        <w:rPr>
-          <w:color w:val="00B0F0"/>
-          <w:sz w:val="24"/>
-          <w:szCs w:val="24"/>
-        </w:rPr>
-        <w:t xml:space="preserve"> + enter</w:t>
+        <w:t>git init + enter</w:t>
       </w:r>
     </w:p>
     <w:p>
@@ -2486,48 +2478,16 @@
           <w:sz w:val="24"/>
           <w:szCs w:val="24"/>
         </w:rPr>
-        <w:t>n</w:t>
-      </w:r>
+        <w:t>nstaged</w:t>
+      </w:r>
+      <w:proofErr w:type="spellEnd"/>
       <w:r>
         <w:rPr>
           <w:color w:val="000000" w:themeColor="text1"/>
           <w:sz w:val="24"/>
           <w:szCs w:val="24"/>
         </w:rPr>
-        <w:t>s</w:t>
-      </w:r>
-      <w:r>
-        <w:rPr>
-          <w:color w:val="000000" w:themeColor="text1"/>
-          <w:sz w:val="24"/>
-          <w:szCs w:val="24"/>
-        </w:rPr>
-        <w:t>taged</w:t>
-      </w:r>
-      <w:proofErr w:type="spellEnd"/>
-      <w:r>
-        <w:rPr>
-          <w:color w:val="000000" w:themeColor="text1"/>
-          <w:sz w:val="24"/>
-          <w:szCs w:val="24"/>
-        </w:rPr>
-        <w:t xml:space="preserve"> to </w:t>
-      </w:r>
-      <w:r>
-        <w:rPr>
-          <w:color w:val="000000" w:themeColor="text1"/>
-          <w:sz w:val="24"/>
-          <w:szCs w:val="24"/>
-        </w:rPr>
-        <w:t>S</w:t>
-      </w:r>
-      <w:r>
-        <w:rPr>
-          <w:color w:val="000000" w:themeColor="text1"/>
-          <w:sz w:val="24"/>
-          <w:szCs w:val="24"/>
-        </w:rPr>
-        <w:t xml:space="preserve">taged &amp; write commit message &amp; click </w:t>
+        <w:t xml:space="preserve"> to Staged &amp; write commit message &amp; click </w:t>
       </w:r>
       <w:r>
         <w:rPr>
@@ -2602,6 +2562,1331 @@
         </w:rPr>
         <w:t xml:space="preserve"> and done.</w:t>
       </w:r>
+    </w:p>
+    <w:p>
+      <w:pPr>
+        <w:spacing w:after="0" w:line="240" w:lineRule="auto"/>
+        <w:rPr>
+          <w:color w:val="000000" w:themeColor="text1"/>
+          <w:sz w:val="24"/>
+          <w:szCs w:val="24"/>
+        </w:rPr>
+      </w:pPr>
+    </w:p>
+    <w:p>
+      <w:pPr>
+        <w:shd w:val="clear" w:color="auto" w:fill="F3F6F8"/>
+        <w:tabs>
+          <w:tab w:val="left" w:pos="916"/>
+          <w:tab w:val="left" w:pos="1832"/>
+          <w:tab w:val="left" w:pos="2748"/>
+          <w:tab w:val="left" w:pos="3664"/>
+          <w:tab w:val="left" w:pos="4580"/>
+          <w:tab w:val="left" w:pos="5496"/>
+          <w:tab w:val="left" w:pos="6412"/>
+          <w:tab w:val="left" w:pos="7328"/>
+          <w:tab w:val="left" w:pos="8244"/>
+          <w:tab w:val="left" w:pos="9160"/>
+          <w:tab w:val="left" w:pos="10076"/>
+          <w:tab w:val="left" w:pos="10992"/>
+          <w:tab w:val="left" w:pos="11908"/>
+          <w:tab w:val="left" w:pos="12824"/>
+          <w:tab w:val="left" w:pos="13740"/>
+          <w:tab w:val="left" w:pos="14656"/>
+        </w:tabs>
+        <w:spacing w:after="0" w:line="240" w:lineRule="auto"/>
+        <w:rPr>
+          <w:rFonts w:ascii="Courier New" w:eastAsia="Times New Roman" w:hAnsi="Courier New" w:cs="Courier New"/>
+          <w:color w:val="000000"/>
+          <w:sz w:val="20"/>
+          <w:szCs w:val="20"/>
+          <w:lang w:bidi="ne-NP"/>
+        </w:rPr>
+      </w:pPr>
+      <w:r>
+        <w:rPr>
+          <w:rFonts w:ascii="Courier New" w:eastAsia="Times New Roman" w:hAnsi="Courier New" w:cs="Courier New"/>
+          <w:color w:val="000000"/>
+          <w:sz w:val="20"/>
+          <w:szCs w:val="20"/>
+          <w:lang w:bidi="ne-NP"/>
+        </w:rPr>
+        <w:t>//Need to import these classes</w:t>
+      </w:r>
+    </w:p>
+    <w:p>
+      <w:pPr>
+        <w:shd w:val="clear" w:color="auto" w:fill="F3F6F8"/>
+        <w:tabs>
+          <w:tab w:val="left" w:pos="916"/>
+          <w:tab w:val="left" w:pos="1832"/>
+          <w:tab w:val="left" w:pos="2748"/>
+          <w:tab w:val="left" w:pos="3664"/>
+          <w:tab w:val="left" w:pos="4580"/>
+          <w:tab w:val="left" w:pos="5496"/>
+          <w:tab w:val="left" w:pos="6412"/>
+          <w:tab w:val="left" w:pos="7328"/>
+          <w:tab w:val="left" w:pos="8244"/>
+          <w:tab w:val="left" w:pos="9160"/>
+          <w:tab w:val="left" w:pos="10076"/>
+          <w:tab w:val="left" w:pos="10992"/>
+          <w:tab w:val="left" w:pos="11908"/>
+          <w:tab w:val="left" w:pos="12824"/>
+          <w:tab w:val="left" w:pos="13740"/>
+          <w:tab w:val="left" w:pos="14656"/>
+        </w:tabs>
+        <w:spacing w:after="0" w:line="240" w:lineRule="auto"/>
+        <w:rPr>
+          <w:rFonts w:ascii="Courier New" w:eastAsia="Times New Roman" w:hAnsi="Courier New" w:cs="Courier New"/>
+          <w:color w:val="000000"/>
+          <w:sz w:val="20"/>
+          <w:szCs w:val="20"/>
+          <w:lang w:bidi="ne-NP"/>
+        </w:rPr>
+      </w:pPr>
+      <w:r>
+        <w:rPr>
+          <w:rFonts w:ascii="Courier New" w:eastAsia="Times New Roman" w:hAnsi="Courier New" w:cs="Courier New"/>
+          <w:color w:val="000000"/>
+          <w:sz w:val="20"/>
+          <w:szCs w:val="20"/>
+          <w:lang w:bidi="ne-NP"/>
+        </w:rPr>
+        <w:t xml:space="preserve">var </w:t>
+      </w:r>
+      <w:proofErr w:type="spellStart"/>
+      <w:r>
+        <w:rPr>
+          <w:rFonts w:ascii="Courier New" w:eastAsia="Times New Roman" w:hAnsi="Courier New" w:cs="Courier New"/>
+          <w:color w:val="000000"/>
+          <w:sz w:val="20"/>
+          <w:szCs w:val="20"/>
+          <w:lang w:bidi="ne-NP"/>
+        </w:rPr>
+        <w:t>support_ui</w:t>
+      </w:r>
+      <w:proofErr w:type="spellEnd"/>
+      <w:r>
+        <w:rPr>
+          <w:rFonts w:ascii="Courier New" w:eastAsia="Times New Roman" w:hAnsi="Courier New" w:cs="Courier New"/>
+          <w:color w:val="000000"/>
+          <w:sz w:val="20"/>
+          <w:szCs w:val="20"/>
+          <w:lang w:bidi="ne-NP"/>
+        </w:rPr>
+        <w:t xml:space="preserve"> = </w:t>
+      </w:r>
+      <w:proofErr w:type="spellStart"/>
+      <w:r>
+        <w:rPr>
+          <w:rFonts w:ascii="Courier New" w:eastAsia="Times New Roman" w:hAnsi="Courier New" w:cs="Courier New"/>
+          <w:color w:val="000000"/>
+          <w:sz w:val="20"/>
+          <w:szCs w:val="20"/>
+          <w:lang w:bidi="ne-NP"/>
+        </w:rPr>
+        <w:t>JavaImporter</w:t>
+      </w:r>
+      <w:proofErr w:type="spellEnd"/>
+      <w:r>
+        <w:rPr>
+          <w:rFonts w:ascii="Courier New" w:eastAsia="Times New Roman" w:hAnsi="Courier New" w:cs="Courier New"/>
+          <w:color w:val="000000"/>
+          <w:sz w:val="20"/>
+          <w:szCs w:val="20"/>
+          <w:lang w:bidi="ne-NP"/>
+        </w:rPr>
+        <w:t>(</w:t>
+      </w:r>
+      <w:proofErr w:type="spellStart"/>
+      <w:proofErr w:type="gramStart"/>
+      <w:r>
+        <w:rPr>
+          <w:rFonts w:ascii="Courier New" w:eastAsia="Times New Roman" w:hAnsi="Courier New" w:cs="Courier New"/>
+          <w:color w:val="000000"/>
+          <w:sz w:val="20"/>
+          <w:szCs w:val="20"/>
+          <w:lang w:bidi="ne-NP"/>
+        </w:rPr>
+        <w:t>org.openqa</w:t>
+      </w:r>
+      <w:proofErr w:type="gramEnd"/>
+      <w:r>
+        <w:rPr>
+          <w:rFonts w:ascii="Courier New" w:eastAsia="Times New Roman" w:hAnsi="Courier New" w:cs="Courier New"/>
+          <w:color w:val="000000"/>
+          <w:sz w:val="20"/>
+          <w:szCs w:val="20"/>
+          <w:lang w:bidi="ne-NP"/>
+        </w:rPr>
+        <w:t>.selenium.support.ui.WebDriverWait</w:t>
+      </w:r>
+      <w:proofErr w:type="spellEnd"/>
+      <w:r>
+        <w:rPr>
+          <w:rFonts w:ascii="Courier New" w:eastAsia="Times New Roman" w:hAnsi="Courier New" w:cs="Courier New"/>
+          <w:color w:val="000000"/>
+          <w:sz w:val="20"/>
+          <w:szCs w:val="20"/>
+          <w:lang w:bidi="ne-NP"/>
+        </w:rPr>
+        <w:t>);</w:t>
+      </w:r>
+    </w:p>
+    <w:p>
+      <w:pPr>
+        <w:shd w:val="clear" w:color="auto" w:fill="F3F6F8"/>
+        <w:tabs>
+          <w:tab w:val="left" w:pos="916"/>
+          <w:tab w:val="left" w:pos="1832"/>
+          <w:tab w:val="left" w:pos="2748"/>
+          <w:tab w:val="left" w:pos="3664"/>
+          <w:tab w:val="left" w:pos="4580"/>
+          <w:tab w:val="left" w:pos="5496"/>
+          <w:tab w:val="left" w:pos="6412"/>
+          <w:tab w:val="left" w:pos="7328"/>
+          <w:tab w:val="left" w:pos="8244"/>
+          <w:tab w:val="left" w:pos="9160"/>
+          <w:tab w:val="left" w:pos="10076"/>
+          <w:tab w:val="left" w:pos="10992"/>
+          <w:tab w:val="left" w:pos="11908"/>
+          <w:tab w:val="left" w:pos="12824"/>
+          <w:tab w:val="left" w:pos="13740"/>
+          <w:tab w:val="left" w:pos="14656"/>
+        </w:tabs>
+        <w:spacing w:after="0" w:line="240" w:lineRule="auto"/>
+        <w:rPr>
+          <w:rFonts w:ascii="Courier New" w:eastAsia="Times New Roman" w:hAnsi="Courier New" w:cs="Courier New"/>
+          <w:color w:val="000000"/>
+          <w:sz w:val="20"/>
+          <w:szCs w:val="20"/>
+          <w:lang w:bidi="ne-NP"/>
+        </w:rPr>
+      </w:pPr>
+      <w:r>
+        <w:rPr>
+          <w:rFonts w:ascii="Courier New" w:eastAsia="Times New Roman" w:hAnsi="Courier New" w:cs="Courier New"/>
+          <w:color w:val="000000"/>
+          <w:sz w:val="20"/>
+          <w:szCs w:val="20"/>
+          <w:lang w:bidi="ne-NP"/>
+        </w:rPr>
+        <w:t xml:space="preserve">var </w:t>
+      </w:r>
+      <w:proofErr w:type="spellStart"/>
+      <w:r>
+        <w:rPr>
+          <w:rFonts w:ascii="Courier New" w:eastAsia="Times New Roman" w:hAnsi="Courier New" w:cs="Courier New"/>
+          <w:color w:val="000000"/>
+          <w:sz w:val="20"/>
+          <w:szCs w:val="20"/>
+          <w:lang w:bidi="ne-NP"/>
+        </w:rPr>
+        <w:t>ui</w:t>
+      </w:r>
+      <w:proofErr w:type="spellEnd"/>
+      <w:r>
+        <w:rPr>
+          <w:rFonts w:ascii="Courier New" w:eastAsia="Times New Roman" w:hAnsi="Courier New" w:cs="Courier New"/>
+          <w:color w:val="000000"/>
+          <w:sz w:val="20"/>
+          <w:szCs w:val="20"/>
+          <w:lang w:bidi="ne-NP"/>
+        </w:rPr>
+        <w:t>=</w:t>
+      </w:r>
+      <w:proofErr w:type="spellStart"/>
+      <w:r>
+        <w:rPr>
+          <w:rFonts w:ascii="Courier New" w:eastAsia="Times New Roman" w:hAnsi="Courier New" w:cs="Courier New"/>
+          <w:color w:val="000000"/>
+          <w:sz w:val="20"/>
+          <w:szCs w:val="20"/>
+          <w:lang w:bidi="ne-NP"/>
+        </w:rPr>
+        <w:t>JavaImporter</w:t>
+      </w:r>
+      <w:proofErr w:type="spellEnd"/>
+      <w:r>
+        <w:rPr>
+          <w:rFonts w:ascii="Courier New" w:eastAsia="Times New Roman" w:hAnsi="Courier New" w:cs="Courier New"/>
+          <w:color w:val="000000"/>
+          <w:sz w:val="20"/>
+          <w:szCs w:val="20"/>
+          <w:lang w:bidi="ne-NP"/>
+        </w:rPr>
+        <w:t>(</w:t>
+      </w:r>
+      <w:proofErr w:type="spellStart"/>
+      <w:proofErr w:type="gramStart"/>
+      <w:r>
+        <w:rPr>
+          <w:rFonts w:ascii="Courier New" w:eastAsia="Times New Roman" w:hAnsi="Courier New" w:cs="Courier New"/>
+          <w:color w:val="000000"/>
+          <w:sz w:val="20"/>
+          <w:szCs w:val="20"/>
+          <w:lang w:bidi="ne-NP"/>
+        </w:rPr>
+        <w:t>org.openqa</w:t>
+      </w:r>
+      <w:proofErr w:type="gramEnd"/>
+      <w:r>
+        <w:rPr>
+          <w:rFonts w:ascii="Courier New" w:eastAsia="Times New Roman" w:hAnsi="Courier New" w:cs="Courier New"/>
+          <w:color w:val="000000"/>
+          <w:sz w:val="20"/>
+          <w:szCs w:val="20"/>
+          <w:lang w:bidi="ne-NP"/>
+        </w:rPr>
+        <w:t>.selenium.support.ui</w:t>
+      </w:r>
+      <w:proofErr w:type="spellEnd"/>
+      <w:r>
+        <w:rPr>
+          <w:rFonts w:ascii="Courier New" w:eastAsia="Times New Roman" w:hAnsi="Courier New" w:cs="Courier New"/>
+          <w:color w:val="000000"/>
+          <w:sz w:val="20"/>
+          <w:szCs w:val="20"/>
+          <w:lang w:bidi="ne-NP"/>
+        </w:rPr>
+        <w:t>) </w:t>
+      </w:r>
+    </w:p>
+    <w:p>
+      <w:pPr>
+        <w:shd w:val="clear" w:color="auto" w:fill="F3F6F8"/>
+        <w:tabs>
+          <w:tab w:val="left" w:pos="916"/>
+          <w:tab w:val="left" w:pos="1832"/>
+          <w:tab w:val="left" w:pos="2748"/>
+          <w:tab w:val="left" w:pos="3664"/>
+          <w:tab w:val="left" w:pos="4580"/>
+          <w:tab w:val="left" w:pos="5496"/>
+          <w:tab w:val="left" w:pos="6412"/>
+          <w:tab w:val="left" w:pos="7328"/>
+          <w:tab w:val="left" w:pos="8244"/>
+          <w:tab w:val="left" w:pos="9160"/>
+          <w:tab w:val="left" w:pos="10076"/>
+          <w:tab w:val="left" w:pos="10992"/>
+          <w:tab w:val="left" w:pos="11908"/>
+          <w:tab w:val="left" w:pos="12824"/>
+          <w:tab w:val="left" w:pos="13740"/>
+          <w:tab w:val="left" w:pos="14656"/>
+        </w:tabs>
+        <w:spacing w:after="0" w:line="240" w:lineRule="auto"/>
+        <w:rPr>
+          <w:rFonts w:ascii="Courier New" w:eastAsia="Times New Roman" w:hAnsi="Courier New" w:cs="Courier New"/>
+          <w:color w:val="000000"/>
+          <w:sz w:val="20"/>
+          <w:szCs w:val="20"/>
+          <w:lang w:bidi="ne-NP"/>
+        </w:rPr>
+      </w:pPr>
+      <w:r>
+        <w:rPr>
+          <w:rFonts w:ascii="Courier New" w:eastAsia="Times New Roman" w:hAnsi="Courier New" w:cs="Courier New"/>
+          <w:color w:val="000000"/>
+          <w:sz w:val="20"/>
+          <w:szCs w:val="20"/>
+          <w:lang w:bidi="ne-NP"/>
+        </w:rPr>
+        <w:t xml:space="preserve">//Set wait time of 5 seconds for our desired object. It can be set in a couple of </w:t>
+      </w:r>
+      <w:proofErr w:type="gramStart"/>
+      <w:r>
+        <w:rPr>
+          <w:rFonts w:ascii="Courier New" w:eastAsia="Times New Roman" w:hAnsi="Courier New" w:cs="Courier New"/>
+          <w:color w:val="000000"/>
+          <w:sz w:val="20"/>
+          <w:szCs w:val="20"/>
+          <w:lang w:bidi="ne-NP"/>
+        </w:rPr>
+        <w:t>ways,</w:t>
+      </w:r>
+      <w:proofErr w:type="gramEnd"/>
+      <w:r>
+        <w:rPr>
+          <w:rFonts w:ascii="Courier New" w:eastAsia="Times New Roman" w:hAnsi="Courier New" w:cs="Courier New"/>
+          <w:color w:val="000000"/>
+          <w:sz w:val="20"/>
+          <w:szCs w:val="20"/>
+          <w:lang w:bidi="ne-NP"/>
+        </w:rPr>
+        <w:t xml:space="preserve"> this is one of them </w:t>
+      </w:r>
+    </w:p>
+    <w:p>
+      <w:pPr>
+        <w:shd w:val="clear" w:color="auto" w:fill="F3F6F8"/>
+        <w:tabs>
+          <w:tab w:val="left" w:pos="916"/>
+          <w:tab w:val="left" w:pos="1832"/>
+          <w:tab w:val="left" w:pos="2748"/>
+          <w:tab w:val="left" w:pos="3664"/>
+          <w:tab w:val="left" w:pos="4580"/>
+          <w:tab w:val="left" w:pos="5496"/>
+          <w:tab w:val="left" w:pos="6412"/>
+          <w:tab w:val="left" w:pos="7328"/>
+          <w:tab w:val="left" w:pos="8244"/>
+          <w:tab w:val="left" w:pos="9160"/>
+          <w:tab w:val="left" w:pos="10076"/>
+          <w:tab w:val="left" w:pos="10992"/>
+          <w:tab w:val="left" w:pos="11908"/>
+          <w:tab w:val="left" w:pos="12824"/>
+          <w:tab w:val="left" w:pos="13740"/>
+          <w:tab w:val="left" w:pos="14656"/>
+        </w:tabs>
+        <w:spacing w:after="0" w:line="240" w:lineRule="auto"/>
+        <w:rPr>
+          <w:rFonts w:ascii="Courier New" w:eastAsia="Times New Roman" w:hAnsi="Courier New" w:cs="Courier New"/>
+          <w:color w:val="000000"/>
+          <w:sz w:val="20"/>
+          <w:szCs w:val="20"/>
+          <w:lang w:bidi="ne-NP"/>
+        </w:rPr>
+      </w:pPr>
+      <w:r>
+        <w:rPr>
+          <w:rFonts w:ascii="Courier New" w:eastAsia="Times New Roman" w:hAnsi="Courier New" w:cs="Courier New"/>
+          <w:color w:val="000000"/>
+          <w:sz w:val="20"/>
+          <w:szCs w:val="20"/>
+          <w:lang w:bidi="ne-NP"/>
+        </w:rPr>
+        <w:t xml:space="preserve">var wait = new </w:t>
+      </w:r>
+      <w:proofErr w:type="spellStart"/>
+      <w:r>
+        <w:rPr>
+          <w:rFonts w:ascii="Courier New" w:eastAsia="Times New Roman" w:hAnsi="Courier New" w:cs="Courier New"/>
+          <w:color w:val="000000"/>
+          <w:sz w:val="20"/>
+          <w:szCs w:val="20"/>
+          <w:lang w:bidi="ne-NP"/>
+        </w:rPr>
+        <w:t>support_</w:t>
+      </w:r>
+      <w:proofErr w:type="gramStart"/>
+      <w:r>
+        <w:rPr>
+          <w:rFonts w:ascii="Courier New" w:eastAsia="Times New Roman" w:hAnsi="Courier New" w:cs="Courier New"/>
+          <w:color w:val="000000"/>
+          <w:sz w:val="20"/>
+          <w:szCs w:val="20"/>
+          <w:lang w:bidi="ne-NP"/>
+        </w:rPr>
+        <w:t>ui.WebDriverWait</w:t>
+      </w:r>
+      <w:proofErr w:type="spellEnd"/>
+      <w:proofErr w:type="gramEnd"/>
+      <w:r>
+        <w:rPr>
+          <w:rFonts w:ascii="Courier New" w:eastAsia="Times New Roman" w:hAnsi="Courier New" w:cs="Courier New"/>
+          <w:color w:val="000000"/>
+          <w:sz w:val="20"/>
+          <w:szCs w:val="20"/>
+          <w:lang w:bidi="ne-NP"/>
+        </w:rPr>
+        <w:t>(</w:t>
+      </w:r>
+      <w:proofErr w:type="spellStart"/>
+      <w:r>
+        <w:rPr>
+          <w:rFonts w:ascii="Courier New" w:eastAsia="Times New Roman" w:hAnsi="Courier New" w:cs="Courier New"/>
+          <w:color w:val="000000"/>
+          <w:sz w:val="20"/>
+          <w:szCs w:val="20"/>
+          <w:lang w:bidi="ne-NP"/>
+        </w:rPr>
+        <w:t>WDS.browser</w:t>
+      </w:r>
+      <w:proofErr w:type="spellEnd"/>
+      <w:r>
+        <w:rPr>
+          <w:rFonts w:ascii="Courier New" w:eastAsia="Times New Roman" w:hAnsi="Courier New" w:cs="Courier New"/>
+          <w:color w:val="000000"/>
+          <w:sz w:val="20"/>
+          <w:szCs w:val="20"/>
+          <w:lang w:bidi="ne-NP"/>
+        </w:rPr>
+        <w:t>, 5000);</w:t>
+      </w:r>
+    </w:p>
+    <w:p>
+      <w:pPr>
+        <w:shd w:val="clear" w:color="auto" w:fill="F3F6F8"/>
+        <w:tabs>
+          <w:tab w:val="left" w:pos="916"/>
+          <w:tab w:val="left" w:pos="1832"/>
+          <w:tab w:val="left" w:pos="2748"/>
+          <w:tab w:val="left" w:pos="3664"/>
+          <w:tab w:val="left" w:pos="4580"/>
+          <w:tab w:val="left" w:pos="5496"/>
+          <w:tab w:val="left" w:pos="6412"/>
+          <w:tab w:val="left" w:pos="7328"/>
+          <w:tab w:val="left" w:pos="8244"/>
+          <w:tab w:val="left" w:pos="9160"/>
+          <w:tab w:val="left" w:pos="10076"/>
+          <w:tab w:val="left" w:pos="10992"/>
+          <w:tab w:val="left" w:pos="11908"/>
+          <w:tab w:val="left" w:pos="12824"/>
+          <w:tab w:val="left" w:pos="13740"/>
+          <w:tab w:val="left" w:pos="14656"/>
+        </w:tabs>
+        <w:spacing w:after="0" w:line="240" w:lineRule="auto"/>
+        <w:rPr>
+          <w:rFonts w:ascii="Courier New" w:eastAsia="Times New Roman" w:hAnsi="Courier New" w:cs="Courier New"/>
+          <w:color w:val="000000"/>
+          <w:sz w:val="20"/>
+          <w:szCs w:val="20"/>
+          <w:lang w:bidi="ne-NP"/>
+        </w:rPr>
+      </w:pPr>
+    </w:p>
+    <w:p>
+      <w:pPr>
+        <w:shd w:val="clear" w:color="auto" w:fill="F3F6F8"/>
+        <w:tabs>
+          <w:tab w:val="left" w:pos="916"/>
+          <w:tab w:val="left" w:pos="1832"/>
+          <w:tab w:val="left" w:pos="2748"/>
+          <w:tab w:val="left" w:pos="3664"/>
+          <w:tab w:val="left" w:pos="4580"/>
+          <w:tab w:val="left" w:pos="5496"/>
+          <w:tab w:val="left" w:pos="6412"/>
+          <w:tab w:val="left" w:pos="7328"/>
+          <w:tab w:val="left" w:pos="8244"/>
+          <w:tab w:val="left" w:pos="9160"/>
+          <w:tab w:val="left" w:pos="10076"/>
+          <w:tab w:val="left" w:pos="10992"/>
+          <w:tab w:val="left" w:pos="11908"/>
+          <w:tab w:val="left" w:pos="12824"/>
+          <w:tab w:val="left" w:pos="13740"/>
+          <w:tab w:val="left" w:pos="14656"/>
+        </w:tabs>
+        <w:spacing w:after="0" w:line="240" w:lineRule="auto"/>
+        <w:rPr>
+          <w:rFonts w:ascii="Courier New" w:eastAsia="Times New Roman" w:hAnsi="Courier New" w:cs="Courier New"/>
+          <w:color w:val="000000"/>
+          <w:sz w:val="20"/>
+          <w:szCs w:val="20"/>
+          <w:lang w:bidi="ne-NP"/>
+        </w:rPr>
+      </w:pPr>
+    </w:p>
+    <w:p>
+      <w:pPr>
+        <w:shd w:val="clear" w:color="auto" w:fill="F3F6F8"/>
+        <w:tabs>
+          <w:tab w:val="left" w:pos="916"/>
+          <w:tab w:val="left" w:pos="1832"/>
+          <w:tab w:val="left" w:pos="2748"/>
+          <w:tab w:val="left" w:pos="3664"/>
+          <w:tab w:val="left" w:pos="4580"/>
+          <w:tab w:val="left" w:pos="5496"/>
+          <w:tab w:val="left" w:pos="6412"/>
+          <w:tab w:val="left" w:pos="7328"/>
+          <w:tab w:val="left" w:pos="8244"/>
+          <w:tab w:val="left" w:pos="9160"/>
+          <w:tab w:val="left" w:pos="10076"/>
+          <w:tab w:val="left" w:pos="10992"/>
+          <w:tab w:val="left" w:pos="11908"/>
+          <w:tab w:val="left" w:pos="12824"/>
+          <w:tab w:val="left" w:pos="13740"/>
+          <w:tab w:val="left" w:pos="14656"/>
+        </w:tabs>
+        <w:spacing w:after="0" w:line="240" w:lineRule="auto"/>
+        <w:rPr>
+          <w:rFonts w:ascii="Courier New" w:eastAsia="Times New Roman" w:hAnsi="Courier New" w:cs="Courier New"/>
+          <w:color w:val="000000"/>
+          <w:sz w:val="20"/>
+          <w:szCs w:val="20"/>
+          <w:lang w:bidi="ne-NP"/>
+        </w:rPr>
+      </w:pPr>
+      <w:proofErr w:type="spellStart"/>
+      <w:proofErr w:type="gramStart"/>
+      <w:r>
+        <w:rPr>
+          <w:rFonts w:ascii="Courier New" w:eastAsia="Times New Roman" w:hAnsi="Courier New" w:cs="Courier New"/>
+          <w:color w:val="000000"/>
+          <w:sz w:val="20"/>
+          <w:szCs w:val="20"/>
+          <w:lang w:bidi="ne-NP"/>
+        </w:rPr>
+        <w:t>WDS.sampleResult.sampleStart</w:t>
+      </w:r>
+      <w:proofErr w:type="spellEnd"/>
+      <w:proofErr w:type="gramEnd"/>
+      <w:r>
+        <w:rPr>
+          <w:rFonts w:ascii="Courier New" w:eastAsia="Times New Roman" w:hAnsi="Courier New" w:cs="Courier New"/>
+          <w:color w:val="000000"/>
+          <w:sz w:val="20"/>
+          <w:szCs w:val="20"/>
+          <w:lang w:bidi="ne-NP"/>
+        </w:rPr>
+        <w:t>()</w:t>
+      </w:r>
+    </w:p>
+    <w:p>
+      <w:pPr>
+        <w:shd w:val="clear" w:color="auto" w:fill="F3F6F8"/>
+        <w:tabs>
+          <w:tab w:val="left" w:pos="916"/>
+          <w:tab w:val="left" w:pos="1832"/>
+          <w:tab w:val="left" w:pos="2748"/>
+          <w:tab w:val="left" w:pos="3664"/>
+          <w:tab w:val="left" w:pos="4580"/>
+          <w:tab w:val="left" w:pos="5496"/>
+          <w:tab w:val="left" w:pos="6412"/>
+          <w:tab w:val="left" w:pos="7328"/>
+          <w:tab w:val="left" w:pos="8244"/>
+          <w:tab w:val="left" w:pos="9160"/>
+          <w:tab w:val="left" w:pos="10076"/>
+          <w:tab w:val="left" w:pos="10992"/>
+          <w:tab w:val="left" w:pos="11908"/>
+          <w:tab w:val="left" w:pos="12824"/>
+          <w:tab w:val="left" w:pos="13740"/>
+          <w:tab w:val="left" w:pos="14656"/>
+        </w:tabs>
+        <w:spacing w:after="0" w:line="240" w:lineRule="auto"/>
+        <w:rPr>
+          <w:rFonts w:ascii="Courier New" w:eastAsia="Times New Roman" w:hAnsi="Courier New" w:cs="Courier New"/>
+          <w:color w:val="000000"/>
+          <w:sz w:val="20"/>
+          <w:szCs w:val="20"/>
+          <w:lang w:bidi="ne-NP"/>
+        </w:rPr>
+      </w:pPr>
+      <w:proofErr w:type="spellStart"/>
+      <w:r>
+        <w:rPr>
+          <w:rFonts w:ascii="Courier New" w:eastAsia="Times New Roman" w:hAnsi="Courier New" w:cs="Courier New"/>
+          <w:color w:val="000000"/>
+          <w:sz w:val="20"/>
+          <w:szCs w:val="20"/>
+          <w:lang w:bidi="ne-NP"/>
+        </w:rPr>
+        <w:t>WDS.browser.get</w:t>
+      </w:r>
+      <w:proofErr w:type="spellEnd"/>
+      <w:r>
+        <w:rPr>
+          <w:rFonts w:ascii="Courier New" w:eastAsia="Times New Roman" w:hAnsi="Courier New" w:cs="Courier New"/>
+          <w:color w:val="000000"/>
+          <w:sz w:val="20"/>
+          <w:szCs w:val="20"/>
+          <w:lang w:bidi="ne-NP"/>
+        </w:rPr>
+        <w:t>('http://jmeter-plugins.org')</w:t>
+      </w:r>
+    </w:p>
+    <w:p>
+      <w:pPr>
+        <w:shd w:val="clear" w:color="auto" w:fill="F3F6F8"/>
+        <w:tabs>
+          <w:tab w:val="left" w:pos="916"/>
+          <w:tab w:val="left" w:pos="1832"/>
+          <w:tab w:val="left" w:pos="2748"/>
+          <w:tab w:val="left" w:pos="3664"/>
+          <w:tab w:val="left" w:pos="4580"/>
+          <w:tab w:val="left" w:pos="5496"/>
+          <w:tab w:val="left" w:pos="6412"/>
+          <w:tab w:val="left" w:pos="7328"/>
+          <w:tab w:val="left" w:pos="8244"/>
+          <w:tab w:val="left" w:pos="9160"/>
+          <w:tab w:val="left" w:pos="10076"/>
+          <w:tab w:val="left" w:pos="10992"/>
+          <w:tab w:val="left" w:pos="11908"/>
+          <w:tab w:val="left" w:pos="12824"/>
+          <w:tab w:val="left" w:pos="13740"/>
+          <w:tab w:val="left" w:pos="14656"/>
+        </w:tabs>
+        <w:spacing w:after="0" w:line="240" w:lineRule="auto"/>
+        <w:rPr>
+          <w:rFonts w:ascii="Courier New" w:eastAsia="Times New Roman" w:hAnsi="Courier New" w:cs="Courier New"/>
+          <w:color w:val="000000"/>
+          <w:sz w:val="20"/>
+          <w:szCs w:val="20"/>
+          <w:lang w:bidi="ne-NP"/>
+        </w:rPr>
+      </w:pPr>
+      <w:r>
+        <w:rPr>
+          <w:rFonts w:ascii="Courier New" w:eastAsia="Times New Roman" w:hAnsi="Courier New" w:cs="Courier New"/>
+          <w:color w:val="000000"/>
+          <w:sz w:val="20"/>
+          <w:szCs w:val="20"/>
+          <w:lang w:bidi="ne-NP"/>
+        </w:rPr>
+        <w:t xml:space="preserve">//This is the </w:t>
+      </w:r>
+      <w:proofErr w:type="spellStart"/>
+      <w:r>
+        <w:rPr>
+          <w:rFonts w:ascii="Courier New" w:eastAsia="Times New Roman" w:hAnsi="Courier New" w:cs="Courier New"/>
+          <w:color w:val="000000"/>
+          <w:sz w:val="20"/>
+          <w:szCs w:val="20"/>
+          <w:lang w:bidi="ne-NP"/>
+        </w:rPr>
+        <w:t>css</w:t>
+      </w:r>
+      <w:proofErr w:type="spellEnd"/>
+      <w:r>
+        <w:rPr>
+          <w:rFonts w:ascii="Courier New" w:eastAsia="Times New Roman" w:hAnsi="Courier New" w:cs="Courier New"/>
+          <w:color w:val="000000"/>
+          <w:sz w:val="20"/>
+          <w:szCs w:val="20"/>
+          <w:lang w:bidi="ne-NP"/>
+        </w:rPr>
+        <w:t xml:space="preserve"> path of our object. Again, we can identify the object in a couple of way, </w:t>
+      </w:r>
+      <w:proofErr w:type="spellStart"/>
+      <w:r>
+        <w:rPr>
+          <w:rFonts w:ascii="Courier New" w:eastAsia="Times New Roman" w:hAnsi="Courier New" w:cs="Courier New"/>
+          <w:color w:val="000000"/>
+          <w:sz w:val="20"/>
+          <w:szCs w:val="20"/>
+          <w:lang w:bidi="ne-NP"/>
+        </w:rPr>
+        <w:t>cssSelector</w:t>
+      </w:r>
+      <w:proofErr w:type="spellEnd"/>
+      <w:r>
+        <w:rPr>
+          <w:rFonts w:ascii="Courier New" w:eastAsia="Times New Roman" w:hAnsi="Courier New" w:cs="Courier New"/>
+          <w:color w:val="000000"/>
+          <w:sz w:val="20"/>
+          <w:szCs w:val="20"/>
+          <w:lang w:bidi="ne-NP"/>
+        </w:rPr>
+        <w:t xml:space="preserve">, </w:t>
+      </w:r>
+      <w:proofErr w:type="spellStart"/>
+      <w:r>
+        <w:rPr>
+          <w:rFonts w:ascii="Courier New" w:eastAsia="Times New Roman" w:hAnsi="Courier New" w:cs="Courier New"/>
+          <w:color w:val="000000"/>
+          <w:sz w:val="20"/>
+          <w:szCs w:val="20"/>
+          <w:lang w:bidi="ne-NP"/>
+        </w:rPr>
+        <w:t>classname</w:t>
+      </w:r>
+      <w:proofErr w:type="spellEnd"/>
+      <w:r>
+        <w:rPr>
+          <w:rFonts w:ascii="Courier New" w:eastAsia="Times New Roman" w:hAnsi="Courier New" w:cs="Courier New"/>
+          <w:color w:val="000000"/>
+          <w:sz w:val="20"/>
+          <w:szCs w:val="20"/>
+          <w:lang w:bidi="ne-NP"/>
+        </w:rPr>
+        <w:t xml:space="preserve">, id, </w:t>
+      </w:r>
+      <w:proofErr w:type="spellStart"/>
+      <w:r>
+        <w:rPr>
+          <w:rFonts w:ascii="Courier New" w:eastAsia="Times New Roman" w:hAnsi="Courier New" w:cs="Courier New"/>
+          <w:color w:val="000000"/>
+          <w:sz w:val="20"/>
+          <w:szCs w:val="20"/>
+          <w:lang w:bidi="ne-NP"/>
+        </w:rPr>
+        <w:t>etc</w:t>
+      </w:r>
+      <w:proofErr w:type="spellEnd"/>
+    </w:p>
+    <w:p>
+      <w:pPr>
+        <w:shd w:val="clear" w:color="auto" w:fill="F3F6F8"/>
+        <w:tabs>
+          <w:tab w:val="left" w:pos="916"/>
+          <w:tab w:val="left" w:pos="1832"/>
+          <w:tab w:val="left" w:pos="2748"/>
+          <w:tab w:val="left" w:pos="3664"/>
+          <w:tab w:val="left" w:pos="4580"/>
+          <w:tab w:val="left" w:pos="5496"/>
+          <w:tab w:val="left" w:pos="6412"/>
+          <w:tab w:val="left" w:pos="7328"/>
+          <w:tab w:val="left" w:pos="8244"/>
+          <w:tab w:val="left" w:pos="9160"/>
+          <w:tab w:val="left" w:pos="10076"/>
+          <w:tab w:val="left" w:pos="10992"/>
+          <w:tab w:val="left" w:pos="11908"/>
+          <w:tab w:val="left" w:pos="12824"/>
+          <w:tab w:val="left" w:pos="13740"/>
+          <w:tab w:val="left" w:pos="14656"/>
+        </w:tabs>
+        <w:spacing w:after="0" w:line="240" w:lineRule="auto"/>
+        <w:rPr>
+          <w:rFonts w:ascii="Courier New" w:eastAsia="Times New Roman" w:hAnsi="Courier New" w:cs="Courier New"/>
+          <w:color w:val="000000"/>
+          <w:sz w:val="20"/>
+          <w:szCs w:val="20"/>
+          <w:lang w:bidi="ne-NP"/>
+        </w:rPr>
+      </w:pPr>
+      <w:proofErr w:type="gramStart"/>
+      <w:r>
+        <w:rPr>
+          <w:rFonts w:ascii="Courier New" w:eastAsia="Times New Roman" w:hAnsi="Courier New" w:cs="Courier New"/>
+          <w:color w:val="000000"/>
+          <w:sz w:val="20"/>
+          <w:szCs w:val="20"/>
+          <w:lang w:bidi="ne-NP"/>
+        </w:rPr>
+        <w:t>wait.until</w:t>
+      </w:r>
+      <w:proofErr w:type="gramEnd"/>
+      <w:r>
+        <w:rPr>
+          <w:rFonts w:ascii="Courier New" w:eastAsia="Times New Roman" w:hAnsi="Courier New" w:cs="Courier New"/>
+          <w:color w:val="000000"/>
+          <w:sz w:val="20"/>
+          <w:szCs w:val="20"/>
+          <w:lang w:bidi="ne-NP"/>
+        </w:rPr>
+        <w:t xml:space="preserve">(ui.ExpectedConditions.visibilityOfElementLocated(org.openqa.selenium.By.cssSelector('#catalogue &gt; </w:t>
+      </w:r>
+      <w:proofErr w:type="spellStart"/>
+      <w:r>
+        <w:rPr>
+          <w:rFonts w:ascii="Courier New" w:eastAsia="Times New Roman" w:hAnsi="Courier New" w:cs="Courier New"/>
+          <w:color w:val="000000"/>
+          <w:sz w:val="20"/>
+          <w:szCs w:val="20"/>
+          <w:lang w:bidi="ne-NP"/>
+        </w:rPr>
+        <w:t>div.list</w:t>
+      </w:r>
+      <w:proofErr w:type="spellEnd"/>
+      <w:r>
+        <w:rPr>
+          <w:rFonts w:ascii="Courier New" w:eastAsia="Times New Roman" w:hAnsi="Courier New" w:cs="Courier New"/>
+          <w:color w:val="000000"/>
+          <w:sz w:val="20"/>
+          <w:szCs w:val="20"/>
+          <w:lang w:bidi="ne-NP"/>
+        </w:rPr>
+        <w:t xml:space="preserve"> &gt; </w:t>
+      </w:r>
+      <w:proofErr w:type="spellStart"/>
+      <w:r>
+        <w:rPr>
+          <w:rFonts w:ascii="Courier New" w:eastAsia="Times New Roman" w:hAnsi="Courier New" w:cs="Courier New"/>
+          <w:color w:val="000000"/>
+          <w:sz w:val="20"/>
+          <w:szCs w:val="20"/>
+          <w:lang w:bidi="ne-NP"/>
+        </w:rPr>
+        <w:t>div:nth-child</w:t>
+      </w:r>
+      <w:proofErr w:type="spellEnd"/>
+      <w:r>
+        <w:rPr>
+          <w:rFonts w:ascii="Courier New" w:eastAsia="Times New Roman" w:hAnsi="Courier New" w:cs="Courier New"/>
+          <w:color w:val="000000"/>
+          <w:sz w:val="20"/>
+          <w:szCs w:val="20"/>
+          <w:lang w:bidi="ne-NP"/>
+        </w:rPr>
+        <w:t>(1)')))</w:t>
+      </w:r>
+    </w:p>
+    <w:p>
+      <w:pPr>
+        <w:shd w:val="clear" w:color="auto" w:fill="F3F6F8"/>
+        <w:tabs>
+          <w:tab w:val="left" w:pos="916"/>
+          <w:tab w:val="left" w:pos="1832"/>
+          <w:tab w:val="left" w:pos="2748"/>
+          <w:tab w:val="left" w:pos="3664"/>
+          <w:tab w:val="left" w:pos="4580"/>
+          <w:tab w:val="left" w:pos="5496"/>
+          <w:tab w:val="left" w:pos="6412"/>
+          <w:tab w:val="left" w:pos="7328"/>
+          <w:tab w:val="left" w:pos="8244"/>
+          <w:tab w:val="left" w:pos="9160"/>
+          <w:tab w:val="left" w:pos="10076"/>
+          <w:tab w:val="left" w:pos="10992"/>
+          <w:tab w:val="left" w:pos="11908"/>
+          <w:tab w:val="left" w:pos="12824"/>
+          <w:tab w:val="left" w:pos="13740"/>
+          <w:tab w:val="left" w:pos="14656"/>
+        </w:tabs>
+        <w:spacing w:after="0" w:line="240" w:lineRule="auto"/>
+        <w:rPr>
+          <w:rFonts w:ascii="Courier New" w:eastAsia="Times New Roman" w:hAnsi="Courier New" w:cs="Courier New"/>
+          <w:color w:val="000000"/>
+          <w:sz w:val="20"/>
+          <w:szCs w:val="20"/>
+          <w:lang w:bidi="ne-NP"/>
+        </w:rPr>
+      </w:pPr>
+    </w:p>
+    <w:p>
+      <w:pPr>
+        <w:shd w:val="clear" w:color="auto" w:fill="F3F6F8"/>
+        <w:tabs>
+          <w:tab w:val="left" w:pos="916"/>
+          <w:tab w:val="left" w:pos="1832"/>
+          <w:tab w:val="left" w:pos="2748"/>
+          <w:tab w:val="left" w:pos="3664"/>
+          <w:tab w:val="left" w:pos="4580"/>
+          <w:tab w:val="left" w:pos="5496"/>
+          <w:tab w:val="left" w:pos="6412"/>
+          <w:tab w:val="left" w:pos="7328"/>
+          <w:tab w:val="left" w:pos="8244"/>
+          <w:tab w:val="left" w:pos="9160"/>
+          <w:tab w:val="left" w:pos="10076"/>
+          <w:tab w:val="left" w:pos="10992"/>
+          <w:tab w:val="left" w:pos="11908"/>
+          <w:tab w:val="left" w:pos="12824"/>
+          <w:tab w:val="left" w:pos="13740"/>
+          <w:tab w:val="left" w:pos="14656"/>
+        </w:tabs>
+        <w:spacing w:after="0" w:line="240" w:lineRule="auto"/>
+        <w:rPr>
+          <w:rFonts w:ascii="Courier New" w:eastAsia="Times New Roman" w:hAnsi="Courier New" w:cs="Courier New"/>
+          <w:color w:val="000000"/>
+          <w:sz w:val="20"/>
+          <w:szCs w:val="20"/>
+          <w:lang w:bidi="ne-NP"/>
+        </w:rPr>
+      </w:pPr>
+    </w:p>
+    <w:p>
+      <w:pPr>
+        <w:shd w:val="clear" w:color="auto" w:fill="F3F6F8"/>
+        <w:tabs>
+          <w:tab w:val="left" w:pos="916"/>
+          <w:tab w:val="left" w:pos="1832"/>
+          <w:tab w:val="left" w:pos="2748"/>
+          <w:tab w:val="left" w:pos="3664"/>
+          <w:tab w:val="left" w:pos="4580"/>
+          <w:tab w:val="left" w:pos="5496"/>
+          <w:tab w:val="left" w:pos="6412"/>
+          <w:tab w:val="left" w:pos="7328"/>
+          <w:tab w:val="left" w:pos="8244"/>
+          <w:tab w:val="left" w:pos="9160"/>
+          <w:tab w:val="left" w:pos="10076"/>
+          <w:tab w:val="left" w:pos="10992"/>
+          <w:tab w:val="left" w:pos="11908"/>
+          <w:tab w:val="left" w:pos="12824"/>
+          <w:tab w:val="left" w:pos="13740"/>
+          <w:tab w:val="left" w:pos="14656"/>
+        </w:tabs>
+        <w:spacing w:after="0" w:line="240" w:lineRule="auto"/>
+        <w:rPr>
+          <w:rFonts w:ascii="Courier New" w:eastAsia="Times New Roman" w:hAnsi="Courier New" w:cs="Courier New"/>
+          <w:color w:val="000000"/>
+          <w:sz w:val="20"/>
+          <w:szCs w:val="20"/>
+          <w:lang w:bidi="ne-NP"/>
+        </w:rPr>
+      </w:pPr>
+      <w:r>
+        <w:rPr>
+          <w:rFonts w:ascii="Courier New" w:eastAsia="Times New Roman" w:hAnsi="Courier New" w:cs="Courier New"/>
+          <w:color w:val="000000"/>
+          <w:sz w:val="20"/>
+          <w:szCs w:val="20"/>
+          <w:lang w:bidi="ne-NP"/>
+        </w:rPr>
+        <w:t>//</w:t>
+      </w:r>
+      <w:proofErr w:type="gramStart"/>
+      <w:r>
+        <w:rPr>
+          <w:rFonts w:ascii="Courier New" w:eastAsia="Times New Roman" w:hAnsi="Courier New" w:cs="Courier New"/>
+          <w:color w:val="000000"/>
+          <w:sz w:val="20"/>
+          <w:szCs w:val="20"/>
+          <w:lang w:bidi="ne-NP"/>
+        </w:rPr>
+        <w:t>additionally</w:t>
+      </w:r>
+      <w:proofErr w:type="gramEnd"/>
+      <w:r>
+        <w:rPr>
+          <w:rFonts w:ascii="Courier New" w:eastAsia="Times New Roman" w:hAnsi="Courier New" w:cs="Courier New"/>
+          <w:color w:val="000000"/>
+          <w:sz w:val="20"/>
+          <w:szCs w:val="20"/>
+          <w:lang w:bidi="ne-NP"/>
+        </w:rPr>
+        <w:t xml:space="preserve"> check if the title of the page is </w:t>
+      </w:r>
+      <w:proofErr w:type="spellStart"/>
+      <w:r>
+        <w:rPr>
+          <w:rFonts w:ascii="Courier New" w:eastAsia="Times New Roman" w:hAnsi="Courier New" w:cs="Courier New"/>
+          <w:color w:val="000000"/>
+          <w:sz w:val="20"/>
+          <w:szCs w:val="20"/>
+          <w:lang w:bidi="ne-NP"/>
+        </w:rPr>
+        <w:t>Jmeter</w:t>
+      </w:r>
+      <w:proofErr w:type="spellEnd"/>
+      <w:r>
+        <w:rPr>
+          <w:rFonts w:ascii="Courier New" w:eastAsia="Times New Roman" w:hAnsi="Courier New" w:cs="Courier New"/>
+          <w:color w:val="000000"/>
+          <w:sz w:val="20"/>
+          <w:szCs w:val="20"/>
+          <w:lang w:bidi="ne-NP"/>
+        </w:rPr>
+        <w:t xml:space="preserve"> </w:t>
+      </w:r>
+      <w:proofErr w:type="spellStart"/>
+      <w:r>
+        <w:rPr>
+          <w:rFonts w:ascii="Courier New" w:eastAsia="Times New Roman" w:hAnsi="Courier New" w:cs="Courier New"/>
+          <w:color w:val="000000"/>
+          <w:sz w:val="20"/>
+          <w:szCs w:val="20"/>
+          <w:lang w:bidi="ne-NP"/>
+        </w:rPr>
+        <w:t>PLug</w:t>
+      </w:r>
+      <w:proofErr w:type="spellEnd"/>
+      <w:r>
+        <w:rPr>
+          <w:rFonts w:ascii="Courier New" w:eastAsia="Times New Roman" w:hAnsi="Courier New" w:cs="Courier New"/>
+          <w:color w:val="000000"/>
+          <w:sz w:val="20"/>
+          <w:szCs w:val="20"/>
+          <w:lang w:bidi="ne-NP"/>
+        </w:rPr>
+        <w:t xml:space="preserve">..., if this is not the case, then fail the </w:t>
+      </w:r>
+      <w:proofErr w:type="spellStart"/>
+      <w:r>
+        <w:rPr>
+          <w:rFonts w:ascii="Courier New" w:eastAsia="Times New Roman" w:hAnsi="Courier New" w:cs="Courier New"/>
+          <w:color w:val="000000"/>
+          <w:sz w:val="20"/>
+          <w:szCs w:val="20"/>
+          <w:lang w:bidi="ne-NP"/>
+        </w:rPr>
+        <w:t>transaciton</w:t>
+      </w:r>
+      <w:proofErr w:type="spellEnd"/>
+    </w:p>
+    <w:p>
+      <w:pPr>
+        <w:shd w:val="clear" w:color="auto" w:fill="F3F6F8"/>
+        <w:tabs>
+          <w:tab w:val="left" w:pos="916"/>
+          <w:tab w:val="left" w:pos="1832"/>
+          <w:tab w:val="left" w:pos="2748"/>
+          <w:tab w:val="left" w:pos="3664"/>
+          <w:tab w:val="left" w:pos="4580"/>
+          <w:tab w:val="left" w:pos="5496"/>
+          <w:tab w:val="left" w:pos="6412"/>
+          <w:tab w:val="left" w:pos="7328"/>
+          <w:tab w:val="left" w:pos="8244"/>
+          <w:tab w:val="left" w:pos="9160"/>
+          <w:tab w:val="left" w:pos="10076"/>
+          <w:tab w:val="left" w:pos="10992"/>
+          <w:tab w:val="left" w:pos="11908"/>
+          <w:tab w:val="left" w:pos="12824"/>
+          <w:tab w:val="left" w:pos="13740"/>
+          <w:tab w:val="left" w:pos="14656"/>
+        </w:tabs>
+        <w:spacing w:after="0" w:line="240" w:lineRule="auto"/>
+        <w:rPr>
+          <w:rFonts w:ascii="Courier New" w:eastAsia="Times New Roman" w:hAnsi="Courier New" w:cs="Courier New"/>
+          <w:color w:val="000000"/>
+          <w:sz w:val="20"/>
+          <w:szCs w:val="20"/>
+          <w:lang w:bidi="ne-NP"/>
+        </w:rPr>
+      </w:pPr>
+      <w:proofErr w:type="gramStart"/>
+      <w:r>
+        <w:rPr>
+          <w:rFonts w:ascii="Courier New" w:eastAsia="Times New Roman" w:hAnsi="Courier New" w:cs="Courier New"/>
+          <w:color w:val="000000"/>
+          <w:sz w:val="20"/>
+          <w:szCs w:val="20"/>
+          <w:lang w:bidi="ne-NP"/>
+        </w:rPr>
+        <w:t>if(</w:t>
+      </w:r>
+      <w:proofErr w:type="spellStart"/>
+      <w:proofErr w:type="gramEnd"/>
+      <w:r>
+        <w:rPr>
+          <w:rFonts w:ascii="Courier New" w:eastAsia="Times New Roman" w:hAnsi="Courier New" w:cs="Courier New"/>
+          <w:color w:val="000000"/>
+          <w:sz w:val="20"/>
+          <w:szCs w:val="20"/>
+          <w:lang w:bidi="ne-NP"/>
+        </w:rPr>
+        <w:t>WDS.browser.getTitle</w:t>
+      </w:r>
+      <w:proofErr w:type="spellEnd"/>
+      <w:r>
+        <w:rPr>
+          <w:rFonts w:ascii="Courier New" w:eastAsia="Times New Roman" w:hAnsi="Courier New" w:cs="Courier New"/>
+          <w:color w:val="000000"/>
+          <w:sz w:val="20"/>
+          <w:szCs w:val="20"/>
+          <w:lang w:bidi="ne-NP"/>
+        </w:rPr>
+        <w:t>() != 'JMeter Plugins :: JMeter-Plugins.org') {</w:t>
+      </w:r>
+    </w:p>
+    <w:p>
+      <w:pPr>
+        <w:shd w:val="clear" w:color="auto" w:fill="F3F6F8"/>
+        <w:tabs>
+          <w:tab w:val="left" w:pos="916"/>
+          <w:tab w:val="left" w:pos="1832"/>
+          <w:tab w:val="left" w:pos="2748"/>
+          <w:tab w:val="left" w:pos="3664"/>
+          <w:tab w:val="left" w:pos="4580"/>
+          <w:tab w:val="left" w:pos="5496"/>
+          <w:tab w:val="left" w:pos="6412"/>
+          <w:tab w:val="left" w:pos="7328"/>
+          <w:tab w:val="left" w:pos="8244"/>
+          <w:tab w:val="left" w:pos="9160"/>
+          <w:tab w:val="left" w:pos="10076"/>
+          <w:tab w:val="left" w:pos="10992"/>
+          <w:tab w:val="left" w:pos="11908"/>
+          <w:tab w:val="left" w:pos="12824"/>
+          <w:tab w:val="left" w:pos="13740"/>
+          <w:tab w:val="left" w:pos="14656"/>
+        </w:tabs>
+        <w:spacing w:after="0" w:line="240" w:lineRule="auto"/>
+        <w:rPr>
+          <w:rFonts w:ascii="Courier New" w:eastAsia="Times New Roman" w:hAnsi="Courier New" w:cs="Courier New"/>
+          <w:color w:val="000000"/>
+          <w:sz w:val="20"/>
+          <w:szCs w:val="20"/>
+          <w:lang w:bidi="ne-NP"/>
+        </w:rPr>
+      </w:pPr>
+      <w:r>
+        <w:rPr>
+          <w:rFonts w:ascii="Courier New" w:eastAsia="Times New Roman" w:hAnsi="Courier New" w:cs="Courier New"/>
+          <w:color w:val="000000"/>
+          <w:sz w:val="20"/>
+          <w:szCs w:val="20"/>
+          <w:lang w:bidi="ne-NP"/>
+        </w:rPr>
+        <w:t xml:space="preserve">    </w:t>
+      </w:r>
+      <w:proofErr w:type="spellStart"/>
+      <w:proofErr w:type="gramStart"/>
+      <w:r>
+        <w:rPr>
+          <w:rFonts w:ascii="Courier New" w:eastAsia="Times New Roman" w:hAnsi="Courier New" w:cs="Courier New"/>
+          <w:color w:val="000000"/>
+          <w:sz w:val="20"/>
+          <w:szCs w:val="20"/>
+          <w:lang w:bidi="ne-NP"/>
+        </w:rPr>
+        <w:t>WDS.sampleResult.setSuccessful</w:t>
+      </w:r>
+      <w:proofErr w:type="spellEnd"/>
+      <w:proofErr w:type="gramEnd"/>
+      <w:r>
+        <w:rPr>
+          <w:rFonts w:ascii="Courier New" w:eastAsia="Times New Roman" w:hAnsi="Courier New" w:cs="Courier New"/>
+          <w:color w:val="000000"/>
+          <w:sz w:val="20"/>
+          <w:szCs w:val="20"/>
+          <w:lang w:bidi="ne-NP"/>
+        </w:rPr>
+        <w:t>(false)</w:t>
+      </w:r>
+    </w:p>
+    <w:p>
+      <w:pPr>
+        <w:shd w:val="clear" w:color="auto" w:fill="F3F6F8"/>
+        <w:tabs>
+          <w:tab w:val="left" w:pos="916"/>
+          <w:tab w:val="left" w:pos="1832"/>
+          <w:tab w:val="left" w:pos="2748"/>
+          <w:tab w:val="left" w:pos="3664"/>
+          <w:tab w:val="left" w:pos="4580"/>
+          <w:tab w:val="left" w:pos="5496"/>
+          <w:tab w:val="left" w:pos="6412"/>
+          <w:tab w:val="left" w:pos="7328"/>
+          <w:tab w:val="left" w:pos="8244"/>
+          <w:tab w:val="left" w:pos="9160"/>
+          <w:tab w:val="left" w:pos="10076"/>
+          <w:tab w:val="left" w:pos="10992"/>
+          <w:tab w:val="left" w:pos="11908"/>
+          <w:tab w:val="left" w:pos="12824"/>
+          <w:tab w:val="left" w:pos="13740"/>
+          <w:tab w:val="left" w:pos="14656"/>
+        </w:tabs>
+        <w:spacing w:after="0" w:line="240" w:lineRule="auto"/>
+        <w:rPr>
+          <w:rFonts w:ascii="Courier New" w:eastAsia="Times New Roman" w:hAnsi="Courier New" w:cs="Courier New"/>
+          <w:color w:val="000000"/>
+          <w:sz w:val="20"/>
+          <w:szCs w:val="20"/>
+          <w:lang w:bidi="ne-NP"/>
+        </w:rPr>
+      </w:pPr>
+      <w:r>
+        <w:rPr>
+          <w:rFonts w:ascii="Courier New" w:eastAsia="Times New Roman" w:hAnsi="Courier New" w:cs="Courier New"/>
+          <w:color w:val="000000"/>
+          <w:sz w:val="20"/>
+          <w:szCs w:val="20"/>
+          <w:lang w:bidi="ne-NP"/>
+        </w:rPr>
+        <w:t>}</w:t>
+      </w:r>
+    </w:p>
+    <w:p>
+      <w:pPr>
+        <w:shd w:val="clear" w:color="auto" w:fill="F3F6F8"/>
+        <w:tabs>
+          <w:tab w:val="left" w:pos="916"/>
+          <w:tab w:val="left" w:pos="1832"/>
+          <w:tab w:val="left" w:pos="2748"/>
+          <w:tab w:val="left" w:pos="3664"/>
+          <w:tab w:val="left" w:pos="4580"/>
+          <w:tab w:val="left" w:pos="5496"/>
+          <w:tab w:val="left" w:pos="6412"/>
+          <w:tab w:val="left" w:pos="7328"/>
+          <w:tab w:val="left" w:pos="8244"/>
+          <w:tab w:val="left" w:pos="9160"/>
+          <w:tab w:val="left" w:pos="10076"/>
+          <w:tab w:val="left" w:pos="10992"/>
+          <w:tab w:val="left" w:pos="11908"/>
+          <w:tab w:val="left" w:pos="12824"/>
+          <w:tab w:val="left" w:pos="13740"/>
+          <w:tab w:val="left" w:pos="14656"/>
+        </w:tabs>
+        <w:spacing w:after="0" w:line="240" w:lineRule="auto"/>
+        <w:rPr>
+          <w:rFonts w:ascii="Courier New" w:eastAsia="Times New Roman" w:hAnsi="Courier New" w:cs="Courier New"/>
+          <w:color w:val="000000"/>
+          <w:sz w:val="20"/>
+          <w:szCs w:val="20"/>
+          <w:lang w:bidi="ne-NP"/>
+        </w:rPr>
+      </w:pPr>
+    </w:p>
+    <w:p>
+      <w:pPr>
+        <w:shd w:val="clear" w:color="auto" w:fill="F3F6F8"/>
+        <w:tabs>
+          <w:tab w:val="left" w:pos="916"/>
+          <w:tab w:val="left" w:pos="1832"/>
+          <w:tab w:val="left" w:pos="2748"/>
+          <w:tab w:val="left" w:pos="3664"/>
+          <w:tab w:val="left" w:pos="4580"/>
+          <w:tab w:val="left" w:pos="5496"/>
+          <w:tab w:val="left" w:pos="6412"/>
+          <w:tab w:val="left" w:pos="7328"/>
+          <w:tab w:val="left" w:pos="8244"/>
+          <w:tab w:val="left" w:pos="9160"/>
+          <w:tab w:val="left" w:pos="10076"/>
+          <w:tab w:val="left" w:pos="10992"/>
+          <w:tab w:val="left" w:pos="11908"/>
+          <w:tab w:val="left" w:pos="12824"/>
+          <w:tab w:val="left" w:pos="13740"/>
+          <w:tab w:val="left" w:pos="14656"/>
+        </w:tabs>
+        <w:spacing w:after="0" w:line="240" w:lineRule="auto"/>
+        <w:rPr>
+          <w:rFonts w:ascii="Courier New" w:eastAsia="Times New Roman" w:hAnsi="Courier New" w:cs="Courier New"/>
+          <w:color w:val="000000"/>
+          <w:sz w:val="20"/>
+          <w:szCs w:val="20"/>
+          <w:lang w:bidi="ne-NP"/>
+        </w:rPr>
+      </w:pPr>
+    </w:p>
+    <w:p>
+      <w:pPr>
+        <w:shd w:val="clear" w:color="auto" w:fill="F3F6F8"/>
+        <w:tabs>
+          <w:tab w:val="left" w:pos="916"/>
+          <w:tab w:val="left" w:pos="1832"/>
+          <w:tab w:val="left" w:pos="2748"/>
+          <w:tab w:val="left" w:pos="3664"/>
+          <w:tab w:val="left" w:pos="4580"/>
+          <w:tab w:val="left" w:pos="5496"/>
+          <w:tab w:val="left" w:pos="6412"/>
+          <w:tab w:val="left" w:pos="7328"/>
+          <w:tab w:val="left" w:pos="8244"/>
+          <w:tab w:val="left" w:pos="9160"/>
+          <w:tab w:val="left" w:pos="10076"/>
+          <w:tab w:val="left" w:pos="10992"/>
+          <w:tab w:val="left" w:pos="11908"/>
+          <w:tab w:val="left" w:pos="12824"/>
+          <w:tab w:val="left" w:pos="13740"/>
+          <w:tab w:val="left" w:pos="14656"/>
+        </w:tabs>
+        <w:spacing w:after="0" w:line="240" w:lineRule="auto"/>
+        <w:rPr>
+          <w:rFonts w:ascii="Courier New" w:eastAsia="Times New Roman" w:hAnsi="Courier New" w:cs="Courier New"/>
+          <w:color w:val="000000"/>
+          <w:sz w:val="20"/>
+          <w:szCs w:val="20"/>
+          <w:lang w:bidi="ne-NP"/>
+        </w:rPr>
+      </w:pPr>
+      <w:proofErr w:type="spellStart"/>
+      <w:proofErr w:type="gramStart"/>
+      <w:r>
+        <w:rPr>
+          <w:rFonts w:ascii="Courier New" w:eastAsia="Times New Roman" w:hAnsi="Courier New" w:cs="Courier New"/>
+          <w:color w:val="000000"/>
+          <w:sz w:val="20"/>
+          <w:szCs w:val="20"/>
+          <w:lang w:bidi="ne-NP"/>
+        </w:rPr>
+        <w:t>WDS.sampleResult.sampleEnd</w:t>
+      </w:r>
+      <w:proofErr w:type="spellEnd"/>
+      <w:proofErr w:type="gramEnd"/>
+      <w:r>
+        <w:rPr>
+          <w:rFonts w:ascii="Courier New" w:eastAsia="Times New Roman" w:hAnsi="Courier New" w:cs="Courier New"/>
+          <w:color w:val="000000"/>
+          <w:sz w:val="20"/>
+          <w:szCs w:val="20"/>
+          <w:lang w:bidi="ne-NP"/>
+        </w:rPr>
+        <w:t>()</w:t>
+      </w:r>
+    </w:p>
+    <w:p>
+      <w:pPr>
+        <w:spacing w:after="0" w:line="240" w:lineRule="auto"/>
+        <w:rPr>
+          <w:rFonts w:ascii="Times New Roman" w:eastAsia="Times New Roman" w:hAnsi="Times New Roman" w:cs="Times New Roman"/>
+          <w:sz w:val="24"/>
+          <w:szCs w:val="24"/>
+          <w:lang w:bidi="ne-NP"/>
+        </w:rPr>
+      </w:pPr>
+    </w:p>
+    <w:p>
+      <w:pPr>
+        <w:spacing w:after="0" w:line="240" w:lineRule="auto"/>
+        <w:rPr>
+          <w:color w:val="000000" w:themeColor="text1"/>
+          <w:sz w:val="24"/>
+          <w:szCs w:val="24"/>
+        </w:rPr>
+      </w:pPr>
     </w:p>
     <w:p>
       <w:pPr>

</xml_diff>